<commit_message>
Updated documentation to reflect updates to playback file.
</commit_message>
<xml_diff>
--- a/Python Script SMW200A Instructions.docx
+++ b/Python Script SMW200A Instructions.docx
@@ -118,6 +118,14 @@
     </w:p>
     <w:sdt>
       <w:sdtPr>
+        <w:rPr>
+          <w:rFonts w:asciiTheme="minorHAnsi" w:eastAsiaTheme="minorHAnsi" w:hAnsiTheme="minorHAnsi" w:cstheme="minorBidi"/>
+          <w:b w:val="0"/>
+          <w:bCs w:val="0"/>
+          <w:color w:val="auto"/>
+          <w:sz w:val="20"/>
+          <w:szCs w:val="20"/>
+        </w:rPr>
         <w:id w:val="-102659726"/>
         <w:docPartObj>
           <w:docPartGallery w:val="Table of Contents"/>
@@ -126,11 +134,7 @@
       </w:sdtPr>
       <w:sdtEndPr>
         <w:rPr>
-          <w:rFonts w:asciiTheme="minorHAnsi" w:eastAsiaTheme="minorHAnsi" w:hAnsiTheme="minorHAnsi" w:cstheme="minorBidi"/>
           <w:noProof/>
-          <w:color w:val="auto"/>
-          <w:sz w:val="20"/>
-          <w:szCs w:val="20"/>
         </w:rPr>
       </w:sdtEndPr>
       <w:sdtContent>
@@ -2096,16 +2100,10 @@
     </w:p>
     <w:p>
       <w:r>
-        <w:t xml:space="preserve">Descriptor Words </w:t>
-      </w:r>
-      <w:r>
-        <w:t>are simple, readable structures that describe a pulse.</w:t>
-      </w:r>
-      <w:r>
-        <w:t xml:space="preserve"> </w:t>
-      </w:r>
-      <w:r>
-        <w:t>R&amp;S Pulse Descriptor Words (PDW) can be used to generate pulsed signals in real-time or replay pre-calculated waveform segments. R&amp;S Timed Control Descriptor Words (TCDW) can be used to change instrument RF frequency and/or level or re-arm the Extended Sequencer.</w:t>
+        <w:t>Descriptor Words are simple, readable structures that describe a pulse.</w:t>
+      </w:r>
+      <w:r>
+        <w:t xml:space="preserve"> R&amp;S Pulse Descriptor Words (PDW) can be used to generate pulsed signals in real-time or replay pre-calculated waveform segments. R&amp;S Timed Control Descriptor Words (TCDW) can be used to change instrument RF frequency and/or level or re-arm the Extended Sequencer.</w:t>
       </w:r>
     </w:p>
     <w:p>
@@ -2120,13 +2118,7 @@
     </w:p>
     <w:p>
       <w:r>
-        <w:t>Customers provide a .csv with Descriptor Words</w:t>
-      </w:r>
-      <w:r>
-        <w:t xml:space="preserve"> with information describing a pulse</w:t>
-      </w:r>
-      <w:r>
-        <w:t>. The script processes the .csv and generates the necessary files to output the pulses on the Rohde &amp; Schwarz SMW200A Vector Signal Generator.</w:t>
+        <w:t>Customers provide a .csv with Descriptor Words with information describing a pulse. The script processes the .csv and generates the necessary files to output the pulses on the Rohde &amp; Schwarz SMW200A Vector Signal Generator.</w:t>
       </w:r>
     </w:p>
     <w:p>
@@ -2178,12 +2170,14 @@
           <w:numId w:val="33"/>
         </w:numPr>
       </w:pPr>
+      <w:proofErr w:type="spellStart"/>
       <w:r>
         <w:t>r</w:t>
       </w:r>
       <w:r>
         <w:t>sxdwstreaming</w:t>
       </w:r>
+      <w:proofErr w:type="spellEnd"/>
       <w:r>
         <w:t xml:space="preserve">: </w:t>
       </w:r>
@@ -2222,11 +2216,16 @@
           <w:numId w:val="33"/>
         </w:numPr>
       </w:pPr>
+      <w:proofErr w:type="spellStart"/>
       <w:r>
         <w:t>n</w:t>
       </w:r>
       <w:r>
-        <w:t xml:space="preserve">umpy version 1.26.3. It most likely will work with any version </w:t>
+        <w:t>umpy</w:t>
+      </w:r>
+      <w:proofErr w:type="spellEnd"/>
+      <w:r>
+        <w:t xml:space="preserve"> version 1.26.3. It most likely will work with any version </w:t>
       </w:r>
       <w:r>
         <w:t>previous to</w:t>
@@ -2241,10 +2240,7 @@
         <w:t xml:space="preserve"> 1.26.3</w:t>
       </w:r>
       <w:r>
-        <w:t xml:space="preserve">. </w:t>
-      </w:r>
-      <w:r>
-        <w:t xml:space="preserve">Please reference installation instruction in Section </w:t>
+        <w:t xml:space="preserve">. Please reference installation instruction in Section </w:t>
       </w:r>
       <w:r>
         <w:fldChar w:fldCharType="begin"/>
@@ -2294,11 +2290,16 @@
           <w:numId w:val="33"/>
         </w:numPr>
       </w:pPr>
+      <w:proofErr w:type="spellStart"/>
       <w:r>
         <w:t>r</w:t>
       </w:r>
       <w:r>
-        <w:t xml:space="preserve">skfd: </w:t>
+        <w:t>skfd</w:t>
+      </w:r>
+      <w:proofErr w:type="spellEnd"/>
+      <w:r>
+        <w:t xml:space="preserve">: </w:t>
       </w:r>
       <w:r>
         <w:t xml:space="preserve">This is a tool for instrument and data handling in R&amp;S formats. </w:t>
@@ -2513,8 +2514,17 @@
           <w:b/>
           <w:bCs/>
         </w:rPr>
-        <w:t>*.ps_def</w:t>
-      </w:r>
+        <w:t>*.</w:t>
+      </w:r>
+      <w:proofErr w:type="spellStart"/>
+      <w:r>
+        <w:rPr>
+          <w:b/>
+          <w:bCs/>
+        </w:rPr>
+        <w:t>ps_def</w:t>
+      </w:r>
+      <w:proofErr w:type="spellEnd"/>
       <w:r>
         <w:t xml:space="preserve"> file contains the PDWs and </w:t>
       </w:r>
@@ -2540,8 +2550,17 @@
           <w:b/>
           <w:bCs/>
         </w:rPr>
-        <w:t>*.ps_adr</w:t>
-      </w:r>
+        <w:t>*.</w:t>
+      </w:r>
+      <w:proofErr w:type="spellStart"/>
+      <w:r>
+        <w:rPr>
+          <w:b/>
+          <w:bCs/>
+        </w:rPr>
+        <w:t>ps_adr</w:t>
+      </w:r>
+      <w:proofErr w:type="spellEnd"/>
       <w:r>
         <w:t xml:space="preserve"> file contains the addresses of the waveform segments (addressed by PDWs)</w:t>
       </w:r>
@@ -2576,6 +2595,7 @@
       <w:r>
         <w:t xml:space="preserve"> are example waveform files used in the csv file for use with the ‘xdw_file_playback_v2.py’ script to generate the container waveform ‘</w:t>
       </w:r>
+      <w:proofErr w:type="spellStart"/>
       <w:r>
         <w:rPr>
           <w:b/>
@@ -2583,14 +2603,12 @@
         </w:rPr>
         <w:t>IQ_expert.wv</w:t>
       </w:r>
+      <w:proofErr w:type="spellEnd"/>
       <w:r>
         <w:t>’</w:t>
       </w:r>
       <w:r>
-        <w:t xml:space="preserve">. </w:t>
-      </w:r>
-      <w:r>
-        <w:t>This file is generated when arb PDWs are included.</w:t>
+        <w:t>. This file is generated when arb PDWs are included.</w:t>
       </w:r>
     </w:p>
     <w:p>
@@ -2633,7 +2651,15 @@
         <w:t xml:space="preserve">Doc </w:t>
       </w:r>
       <w:r>
-        <w:t>directory – Contains HTML formatted documentation for installation of the Rsxdwstreaming package</w:t>
+        <w:t xml:space="preserve">directory – Contains HTML formatted documentation for installation of the </w:t>
+      </w:r>
+      <w:proofErr w:type="spellStart"/>
+      <w:r>
+        <w:t>Rsxdwstreaming</w:t>
+      </w:r>
+      <w:proofErr w:type="spellEnd"/>
+      <w:r>
+        <w:t xml:space="preserve"> package</w:t>
       </w:r>
     </w:p>
     <w:p>
@@ -2686,20 +2712,35 @@
         <w:pStyle w:val="Heading3"/>
       </w:pPr>
       <w:bookmarkStart w:id="11" w:name="_Toc176525790"/>
+      <w:proofErr w:type="spellStart"/>
       <w:r>
         <w:t>Numpy</w:t>
       </w:r>
       <w:bookmarkEnd w:id="11"/>
+      <w:proofErr w:type="spellEnd"/>
       <w:r>
         <w:t xml:space="preserve"> </w:t>
       </w:r>
     </w:p>
     <w:p>
-      <w:r>
-        <w:t xml:space="preserve">Numpy is a package used by the script for numeric operations. </w:t>
-      </w:r>
-      <w:r>
-        <w:t xml:space="preserve">Install Numpy using the “pip” command. </w:t>
+      <w:proofErr w:type="spellStart"/>
+      <w:r>
+        <w:t>Numpy</w:t>
+      </w:r>
+      <w:proofErr w:type="spellEnd"/>
+      <w:r>
+        <w:t xml:space="preserve"> is a package used by the script for numeric operations. </w:t>
+      </w:r>
+      <w:r>
+        <w:t xml:space="preserve">Install </w:t>
+      </w:r>
+      <w:proofErr w:type="spellStart"/>
+      <w:r>
+        <w:t>Numpy</w:t>
+      </w:r>
+      <w:proofErr w:type="spellEnd"/>
+      <w:r>
+        <w:t xml:space="preserve"> using the “pip” command. </w:t>
       </w:r>
       <w:r>
         <w:rPr>
@@ -2739,7 +2780,15 @@
         <w:t xml:space="preserve">python -m </w:t>
       </w:r>
       <w:r>
-        <w:t>pip install numpy==1.26.3</w:t>
+        <w:t xml:space="preserve">pip install </w:t>
+      </w:r>
+      <w:proofErr w:type="spellStart"/>
+      <w:r>
+        <w:t>numpy</w:t>
+      </w:r>
+      <w:proofErr w:type="spellEnd"/>
+      <w:r>
+        <w:t>==1.26.3</w:t>
       </w:r>
     </w:p>
     <w:p>
@@ -2747,6 +2796,7 @@
         <w:pStyle w:val="Heading3"/>
       </w:pPr>
       <w:bookmarkStart w:id="12" w:name="_Toc176525791"/>
+      <w:proofErr w:type="spellStart"/>
       <w:r>
         <w:t>R</w:t>
       </w:r>
@@ -2754,6 +2804,7 @@
         <w:t>sxdwstreaming</w:t>
       </w:r>
       <w:bookmarkEnd w:id="12"/>
+      <w:proofErr w:type="spellEnd"/>
     </w:p>
     <w:p>
       <w:pPr>
@@ -2806,7 +2857,15 @@
         <w:spacing w:after="240"/>
       </w:pPr>
       <w:r>
-        <w:t>Save the rsxdwstreaming package on your computer, for example in c:\temp\</w:t>
+        <w:t xml:space="preserve">Save the </w:t>
+      </w:r>
+      <w:proofErr w:type="spellStart"/>
+      <w:r>
+        <w:t>rsxdwstreaming</w:t>
+      </w:r>
+      <w:proofErr w:type="spellEnd"/>
+      <w:r>
+        <w:t xml:space="preserve"> package on your computer, for example in c:\temp\</w:t>
       </w:r>
     </w:p>
     <w:p>
@@ -2819,10 +2878,23 @@
         <w:spacing w:after="240"/>
       </w:pPr>
       <w:r>
-        <w:t>S</w:t>
-      </w:r>
-      <w:r>
-        <w:t>tart the command line WinKey + R, type cmd and hit ENTER</w:t>
+        <w:t xml:space="preserve">Start the command line </w:t>
+      </w:r>
+      <w:proofErr w:type="spellStart"/>
+      <w:r>
+        <w:t>WinKey</w:t>
+      </w:r>
+      <w:proofErr w:type="spellEnd"/>
+      <w:r>
+        <w:t xml:space="preserve"> + R, type </w:t>
+      </w:r>
+      <w:proofErr w:type="spellStart"/>
+      <w:r>
+        <w:t>cmd</w:t>
+      </w:r>
+      <w:proofErr w:type="spellEnd"/>
+      <w:r>
+        <w:t xml:space="preserve"> and hit ENTER</w:t>
       </w:r>
     </w:p>
     <w:p>
@@ -2901,29 +2973,49 @@
         <w:pStyle w:val="Heading3"/>
       </w:pPr>
       <w:bookmarkStart w:id="13" w:name="_Toc176525792"/>
+      <w:proofErr w:type="spellStart"/>
       <w:r>
         <w:t>Rsfkd</w:t>
       </w:r>
       <w:bookmarkEnd w:id="13"/>
-    </w:p>
-    <w:p>
-      <w:r>
-        <w:t xml:space="preserve">The package rskfd is for instrument and data handling. Data handling mainly focuses on reading writing I/Q files in publich R&amp;S formats. To install this, please use pip </w:t>
-      </w:r>
-    </w:p>
-    <w:p>
-      <w:r>
-        <w:t xml:space="preserve">           </w:t>
-      </w:r>
-      <w:r>
-        <w:t xml:space="preserve">&gt;&gt; </w:t>
+      <w:proofErr w:type="spellEnd"/>
+    </w:p>
+    <w:p>
+      <w:r>
+        <w:t xml:space="preserve">The package </w:t>
+      </w:r>
+      <w:proofErr w:type="spellStart"/>
+      <w:r>
+        <w:t>rskfd</w:t>
+      </w:r>
+      <w:proofErr w:type="spellEnd"/>
+      <w:r>
+        <w:t xml:space="preserve"> is for instrument and data handling. Data handling mainly focuses on reading writing I/Q files in </w:t>
+      </w:r>
+      <w:proofErr w:type="spellStart"/>
+      <w:r>
+        <w:t>publich</w:t>
+      </w:r>
+      <w:proofErr w:type="spellEnd"/>
+      <w:r>
+        <w:t xml:space="preserve"> R&amp;S formats. To install this, please use pip </w:t>
+      </w:r>
+    </w:p>
+    <w:p>
+      <w:r>
+        <w:t xml:space="preserve">           &gt;&gt; </w:t>
       </w:r>
       <w:r>
         <w:t xml:space="preserve">python -m </w:t>
       </w:r>
       <w:r>
-        <w:t>pip install rskfd</w:t>
-      </w:r>
+        <w:t xml:space="preserve">pip install </w:t>
+      </w:r>
+      <w:proofErr w:type="spellStart"/>
+      <w:r>
+        <w:t>rskfd</w:t>
+      </w:r>
+      <w:proofErr w:type="spellEnd"/>
     </w:p>
     <w:p>
       <w:pPr>
@@ -2945,6 +3037,9 @@
         <w:keepNext/>
       </w:pPr>
       <w:r>
+        <w:rPr>
+          <w:noProof/>
+        </w:rPr>
         <w:drawing>
           <wp:inline distT="0" distB="0" distL="0" distR="0" wp14:anchorId="3566FC72" wp14:editId="0047E087">
             <wp:extent cx="6138545" cy="1148080"/>
@@ -3143,19 +3238,21 @@
         <w:rPr>
           <w:rFonts w:ascii="Arial" w:hAnsi="Arial" w:cs="Arial"/>
         </w:rPr>
-        <w:t xml:space="preserve">The script searches for the following terms: Type, TOA, Mod, Arb, RF, Pulse Width, RF Freq, Level, Frequency Offset, Level Offset, Phase Offset, Freq Step, Chip Width, Bkr Code, Stuff, Burst PRI, </w:t>
-      </w:r>
+        <w:t xml:space="preserve">The script searches for the following terms: Type, TOA, Mod, Arb, RF, Pulse Width, RF Freq, Level, Frequency Offset, Level Offset, Phase Offset, Freq Step, Chip Width, </w:t>
+      </w:r>
+      <w:proofErr w:type="spellStart"/>
       <w:r>
         <w:rPr>
           <w:rFonts w:ascii="Arial" w:hAnsi="Arial" w:cs="Arial"/>
         </w:rPr>
-        <w:t>Number of Pulses, Marker 1, Marker 2, and Marker 3.</w:t>
-      </w:r>
+        <w:t>Bkr</w:t>
+      </w:r>
+      <w:proofErr w:type="spellEnd"/>
       <w:r>
         <w:rPr>
           <w:rFonts w:ascii="Arial" w:hAnsi="Arial" w:cs="Arial"/>
         </w:rPr>
-        <w:t xml:space="preserve"> Columns that do not contain these terms will be ignored in the input file. </w:t>
+        <w:t xml:space="preserve"> Code, Stuff, Burst PRI, Number of Pulses, Marker 1, Marker 2, and Marker 3. Columns that do not contain these terms will be ignored in the input file. </w:t>
       </w:r>
       <w:r>
         <w:rPr>
@@ -3234,31 +3331,7 @@
           <w:i/>
           <w:iCs/>
         </w:rPr>
-        <w:t xml:space="preserve"> An .xlsx file will typically be used to build the list of PDWs and TCDWs since the fields are typically calculated from other fields</w:t>
-      </w:r>
-      <w:r>
-        <w:rPr>
-          <w:rFonts w:ascii="Arial" w:hAnsi="Arial" w:cs="Arial"/>
-          <w:i/>
-          <w:iCs/>
-        </w:rPr>
-        <w:t xml:space="preserve"> using formulas</w:t>
-      </w:r>
-      <w:r>
-        <w:rPr>
-          <w:rFonts w:ascii="Arial" w:hAnsi="Arial" w:cs="Arial"/>
-          <w:i/>
-          <w:iCs/>
-        </w:rPr>
-        <w:t>.</w:t>
-      </w:r>
-      <w:r>
-        <w:rPr>
-          <w:rFonts w:ascii="Arial" w:hAnsi="Arial" w:cs="Arial"/>
-          <w:i/>
-          <w:iCs/>
-        </w:rPr>
-        <w:t xml:space="preserve"> P</w:t>
+        <w:t xml:space="preserve"> An .xlsx file will typically be used to build the list of PDWs and TCDWs since the fields are typically calculated from other fields using formulas. P</w:t>
       </w:r>
       <w:r>
         <w:rPr>
@@ -3446,9 +3519,19 @@
             <w:hideMark/>
           </w:tcPr>
           <w:p>
-            <w:r>
-              <w:t>tdcw, pdw</w:t>
-            </w:r>
+            <w:proofErr w:type="spellStart"/>
+            <w:r>
+              <w:t>tdcw</w:t>
+            </w:r>
+            <w:proofErr w:type="spellEnd"/>
+            <w:r>
+              <w:t xml:space="preserve">, </w:t>
+            </w:r>
+            <w:proofErr w:type="spellStart"/>
+            <w:r>
+              <w:t>pdw</w:t>
+            </w:r>
+            <w:proofErr w:type="spellEnd"/>
           </w:p>
         </w:tc>
         <w:tc>
@@ -3644,8 +3727,13 @@
             </w:r>
           </w:p>
           <w:p>
-            <w:r>
-              <w:t xml:space="preserve">Tchirp, </w:t>
+            <w:proofErr w:type="spellStart"/>
+            <w:r>
+              <w:t>Tchirp</w:t>
+            </w:r>
+            <w:proofErr w:type="spellEnd"/>
+            <w:r>
+              <w:t xml:space="preserve">, </w:t>
             </w:r>
           </w:p>
           <w:p>
@@ -3743,8 +3831,21 @@
             <w:hideMark/>
           </w:tcPr>
           <w:p>
-            <w:r>
-              <w:t>rffreq, rflevel</w:t>
+            <w:proofErr w:type="spellStart"/>
+            <w:r>
+              <w:t>rffreq</w:t>
+            </w:r>
+            <w:proofErr w:type="spellEnd"/>
+            <w:r>
+              <w:t xml:space="preserve">, </w:t>
+            </w:r>
+            <w:proofErr w:type="spellStart"/>
+            <w:r>
+              <w:t>rflevel</w:t>
+            </w:r>
+            <w:proofErr w:type="spellEnd"/>
+            <w:r>
+              <w:t>, EOF</w:t>
             </w:r>
           </w:p>
         </w:tc>
@@ -3791,6 +3892,9 @@
           <w:p>
             <w:r>
               <w:t>In TCDW, this specifies the type of TCDW.</w:t>
+            </w:r>
+            <w:r>
+              <w:t xml:space="preserve"> </w:t>
             </w:r>
           </w:p>
         </w:tc>
@@ -4161,7 +4265,15 @@
           </w:tcPr>
           <w:p>
             <w:r>
-              <w:t>In PDW, the frequency offset is added to instrument RF frequency specified in the latest rffreq TCDW.</w:t>
+              <w:t xml:space="preserve">In PDW, the frequency offset is added to instrument RF frequency specified in the latest </w:t>
+            </w:r>
+            <w:proofErr w:type="spellStart"/>
+            <w:r>
+              <w:t>rffreq</w:t>
+            </w:r>
+            <w:proofErr w:type="spellEnd"/>
+            <w:r>
+              <w:t xml:space="preserve"> TCDW.</w:t>
             </w:r>
           </w:p>
         </w:tc>
@@ -4255,7 +4367,15 @@
           </w:tcPr>
           <w:p>
             <w:r>
-              <w:t>In PDW, the level offset is subtracted from instrument RF level specified in the latest rflevel TCDW.</w:t>
+              <w:t xml:space="preserve">In PDW, the level offset is subtracted from instrument RF level specified in the latest </w:t>
+            </w:r>
+            <w:proofErr w:type="spellStart"/>
+            <w:r>
+              <w:t>rflevel</w:t>
+            </w:r>
+            <w:proofErr w:type="spellEnd"/>
+            <w:r>
+              <w:t xml:space="preserve"> TCDW.</w:t>
             </w:r>
           </w:p>
         </w:tc>
@@ -4537,7 +4657,15 @@
           </w:tcPr>
           <w:p>
             <w:r>
-              <w:t>In Bkr Code PDW, this specifies the chip width of one Barker code chip</w:t>
+              <w:t xml:space="preserve">In </w:t>
+            </w:r>
+            <w:proofErr w:type="spellStart"/>
+            <w:r>
+              <w:t>Bkr</w:t>
+            </w:r>
+            <w:proofErr w:type="spellEnd"/>
+            <w:r>
+              <w:t xml:space="preserve"> Code PDW, this specifies the chip width of one Barker code chip</w:t>
             </w:r>
           </w:p>
         </w:tc>
@@ -4561,8 +4689,13 @@
             <w:hideMark/>
           </w:tcPr>
           <w:p>
-            <w:r>
-              <w:t>Bkr Code</w:t>
+            <w:proofErr w:type="spellStart"/>
+            <w:r>
+              <w:t>Bkr</w:t>
+            </w:r>
+            <w:proofErr w:type="spellEnd"/>
+            <w:r>
+              <w:t xml:space="preserve"> Code</w:t>
             </w:r>
           </w:p>
         </w:tc>
@@ -4631,7 +4764,15 @@
           </w:tcPr>
           <w:p>
             <w:r>
-              <w:t>In Bkr Code PDW, this is the code to select the type of Barker code.</w:t>
+              <w:t xml:space="preserve">In </w:t>
+            </w:r>
+            <w:proofErr w:type="spellStart"/>
+            <w:r>
+              <w:t>Bkr</w:t>
+            </w:r>
+            <w:proofErr w:type="spellEnd"/>
+            <w:r>
+              <w:t xml:space="preserve"> Code PDW, this is the code to select the type of Barker code.</w:t>
             </w:r>
           </w:p>
         </w:tc>
@@ -4844,6 +4985,7 @@
           </w:tcPr>
           <w:p>
             <w:r>
+              <w:lastRenderedPageBreak/>
               <w:t>Number of Pulses</w:t>
             </w:r>
           </w:p>
@@ -4938,7 +5080,6 @@
           </w:tcPr>
           <w:p>
             <w:r>
-              <w:lastRenderedPageBreak/>
               <w:t>Marker 1</w:t>
             </w:r>
           </w:p>
@@ -5206,6 +5347,49 @@
     <w:p>
       <w:r>
         <w:t>Please reference the included example .csv files PDWlist.csv and PDWlist_verif.csv</w:t>
+      </w:r>
+    </w:p>
+    <w:p>
+      <w:pPr>
+        <w:rPr>
+          <w:i/>
+          <w:iCs/>
+        </w:rPr>
+      </w:pPr>
+      <w:r>
+        <w:rPr>
+          <w:i/>
+          <w:iCs/>
+        </w:rPr>
+        <w:t>Note: Please ensure the last descriptor word in the list is a</w:t>
+      </w:r>
+      <w:r>
+        <w:rPr>
+          <w:i/>
+          <w:iCs/>
+        </w:rPr>
+        <w:t>n</w:t>
+      </w:r>
+      <w:r>
+        <w:rPr>
+          <w:i/>
+          <w:iCs/>
+        </w:rPr>
+        <w:t xml:space="preserve"> EOF</w:t>
+      </w:r>
+      <w:r>
+        <w:rPr>
+          <w:i/>
+          <w:iCs/>
+        </w:rPr>
+        <w:t xml:space="preserve"> (End of File)</w:t>
+      </w:r>
+      <w:r>
+        <w:rPr>
+          <w:i/>
+          <w:iCs/>
+        </w:rPr>
+        <w:t xml:space="preserve"> TCDW. This is vital for synchronization. </w:t>
       </w:r>
     </w:p>
     <w:p>
@@ -5327,6 +5511,26 @@
     </w:p>
     <w:p>
       <w:r>
+        <w:t xml:space="preserve">The last descriptor word in the file should be a EOF (End of File) TDCW. This ensures synchronization and terminates the list. </w:t>
+      </w:r>
+    </w:p>
+    <w:p>
+      <w:pPr>
+        <w:rPr>
+          <w:i/>
+          <w:iCs/>
+        </w:rPr>
+      </w:pPr>
+      <w:r>
+        <w:rPr>
+          <w:i/>
+          <w:iCs/>
+        </w:rPr>
+        <w:t xml:space="preserve">Note: If you do not have a EOF TCDW as your last descriptor word, one will be appended by the script. However, it is best practice to have this included in the file. </w:t>
+      </w:r>
+    </w:p>
+    <w:p>
+      <w:r>
         <w:t xml:space="preserve">Please reference Section </w:t>
       </w:r>
       <w:r>
@@ -5369,6 +5573,7 @@
       </w:pPr>
       <w:bookmarkStart w:id="22" w:name="_Toc176525799"/>
       <w:r>
+        <w:lastRenderedPageBreak/>
         <w:t>Run Python Script</w:t>
       </w:r>
       <w:bookmarkEnd w:id="22"/>
@@ -5389,7 +5594,6 @@
         <w:rPr>
           <w:noProof/>
         </w:rPr>
-        <w:lastRenderedPageBreak/>
         <w:drawing>
           <wp:inline distT="0" distB="0" distL="0" distR="0" wp14:anchorId="486D27F1" wp14:editId="2ABD1F41">
             <wp:extent cx="5810250" cy="4790286"/>
@@ -5490,7 +5694,6 @@
         <w:t>Enter the .csv file name when prompted and hit “Enter”</w:t>
       </w:r>
     </w:p>
-    <w:p/>
     <w:p>
       <w:r>
         <w:rPr>
@@ -5498,10 +5701,10 @@
         </w:rPr>
         <w:lastRenderedPageBreak/>
         <w:drawing>
-          <wp:inline distT="0" distB="0" distL="0" distR="0" wp14:anchorId="6738B5FB" wp14:editId="22FFBD5A">
-            <wp:extent cx="6138545" cy="5146040"/>
+          <wp:inline distT="0" distB="0" distL="0" distR="0" wp14:anchorId="7A1119FD" wp14:editId="1263B58C">
+            <wp:extent cx="6138545" cy="2266950"/>
             <wp:effectExtent l="0" t="0" r="0" b="0"/>
-            <wp:docPr id="607217901" name="Picture 1" descr="A screenshot of a computer&#10;&#10;Description automatically generated"/>
+            <wp:docPr id="1448968660" name="Picture 1" descr="A screenshot of a computer&#10;&#10;Description automatically generated"/>
             <wp:cNvGraphicFramePr>
               <a:graphicFrameLocks xmlns:a="http://schemas.openxmlformats.org/drawingml/2006/main" noChangeAspect="1"/>
             </wp:cNvGraphicFramePr>
@@ -5509,7 +5712,7 @@
               <a:graphicData uri="http://schemas.openxmlformats.org/drawingml/2006/picture">
                 <pic:pic xmlns:pic="http://schemas.openxmlformats.org/drawingml/2006/picture">
                   <pic:nvPicPr>
-                    <pic:cNvPr id="607217901" name="Picture 1" descr="A screenshot of a computer&#10;&#10;Description automatically generated"/>
+                    <pic:cNvPr id="1448968660" name="Picture 1" descr="A screenshot of a computer&#10;&#10;Description automatically generated"/>
                     <pic:cNvPicPr/>
                   </pic:nvPicPr>
                   <pic:blipFill>
@@ -5521,7 +5724,7 @@
                   <pic:spPr>
                     <a:xfrm>
                       <a:off x="0" y="0"/>
-                      <a:ext cx="6138545" cy="5146040"/>
+                      <a:ext cx="6138545" cy="2266950"/>
                     </a:xfrm>
                     <a:prstGeom prst="rect">
                       <a:avLst/>
@@ -5534,6 +5737,54 @@
         </w:drawing>
       </w:r>
     </w:p>
+    <w:p>
+      <w:r>
+        <w:t>Enter your comments which will be displayed upon selection of this file in the SMW200A. Press ENTER</w:t>
+      </w:r>
+      <w:r>
+        <w:t>.</w:t>
+      </w:r>
+    </w:p>
+    <w:p>
+      <w:r>
+        <w:lastRenderedPageBreak/>
+        <w:drawing>
+          <wp:inline distT="0" distB="0" distL="0" distR="0" wp14:anchorId="3F463EC1" wp14:editId="660217ED">
+            <wp:extent cx="6138545" cy="7284085"/>
+            <wp:effectExtent l="0" t="0" r="0" b="0"/>
+            <wp:docPr id="792576931" name="Picture 1" descr="A screen shot of a computer&#10;&#10;Description automatically generated"/>
+            <wp:cNvGraphicFramePr>
+              <a:graphicFrameLocks xmlns:a="http://schemas.openxmlformats.org/drawingml/2006/main" noChangeAspect="1"/>
+            </wp:cNvGraphicFramePr>
+            <a:graphic xmlns:a="http://schemas.openxmlformats.org/drawingml/2006/main">
+              <a:graphicData uri="http://schemas.openxmlformats.org/drawingml/2006/picture">
+                <pic:pic xmlns:pic="http://schemas.openxmlformats.org/drawingml/2006/picture">
+                  <pic:nvPicPr>
+                    <pic:cNvPr id="792576931" name="Picture 1" descr="A screen shot of a computer&#10;&#10;Description automatically generated"/>
+                    <pic:cNvPicPr/>
+                  </pic:nvPicPr>
+                  <pic:blipFill>
+                    <a:blip r:embed="rId20"/>
+                    <a:stretch>
+                      <a:fillRect/>
+                    </a:stretch>
+                  </pic:blipFill>
+                  <pic:spPr>
+                    <a:xfrm>
+                      <a:off x="0" y="0"/>
+                      <a:ext cx="6138545" cy="7284085"/>
+                    </a:xfrm>
+                    <a:prstGeom prst="rect">
+                      <a:avLst/>
+                    </a:prstGeom>
+                  </pic:spPr>
+                </pic:pic>
+              </a:graphicData>
+            </a:graphic>
+          </wp:inline>
+        </w:drawing>
+      </w:r>
+    </w:p>
     <w:p/>
     <w:p>
       <w:r>
@@ -5553,8 +5804,17 @@
           <w:b/>
           <w:bCs/>
         </w:rPr>
-        <w:t>*.ps_def</w:t>
-      </w:r>
+        <w:t>*.</w:t>
+      </w:r>
+      <w:proofErr w:type="spellStart"/>
+      <w:r>
+        <w:rPr>
+          <w:b/>
+          <w:bCs/>
+        </w:rPr>
+        <w:t>ps_def</w:t>
+      </w:r>
+      <w:proofErr w:type="spellEnd"/>
       <w:r>
         <w:t xml:space="preserve"> file contains the PDWs and </w:t>
       </w:r>
@@ -5580,8 +5840,17 @@
           <w:b/>
           <w:bCs/>
         </w:rPr>
-        <w:t>*.ps_adr</w:t>
-      </w:r>
+        <w:t>*.</w:t>
+      </w:r>
+      <w:proofErr w:type="spellStart"/>
+      <w:r>
+        <w:rPr>
+          <w:b/>
+          <w:bCs/>
+        </w:rPr>
+        <w:t>ps_adr</w:t>
+      </w:r>
+      <w:proofErr w:type="spellEnd"/>
       <w:r>
         <w:t xml:space="preserve"> file contains the addresses of the waveform segments (addressed by PDWs)</w:t>
       </w:r>
@@ -5599,6 +5868,7 @@
       <w:r>
         <w:t>‘</w:t>
       </w:r>
+      <w:proofErr w:type="spellStart"/>
       <w:r>
         <w:rPr>
           <w:b/>
@@ -5606,6 +5876,7 @@
         </w:rPr>
         <w:t>IQ_expert.wv</w:t>
       </w:r>
+      <w:proofErr w:type="spellEnd"/>
       <w:r>
         <w:t>’</w:t>
       </w:r>
@@ -5615,6 +5886,7 @@
     </w:p>
     <w:p>
       <w:r>
+        <w:lastRenderedPageBreak/>
         <w:t xml:space="preserve">When not using arb waveform PDWs, only </w:t>
       </w:r>
       <w:r>
@@ -5622,8 +5894,17 @@
           <w:b/>
           <w:bCs/>
         </w:rPr>
-        <w:t>*.ps_def</w:t>
-      </w:r>
+        <w:t>*.</w:t>
+      </w:r>
+      <w:proofErr w:type="spellStart"/>
+      <w:r>
+        <w:rPr>
+          <w:b/>
+          <w:bCs/>
+        </w:rPr>
+        <w:t>ps_def</w:t>
+      </w:r>
+      <w:proofErr w:type="spellEnd"/>
       <w:r>
         <w:t xml:space="preserve"> file </w:t>
       </w:r>
@@ -5652,7 +5933,15 @@
     </w:p>
     <w:p>
       <w:r>
-        <w:t xml:space="preserve">Type “ftp://&lt;ip address&gt;” in the Windows Explorer window. </w:t>
+        <w:t>Type “ftp://&lt;</w:t>
+      </w:r>
+      <w:proofErr w:type="spellStart"/>
+      <w:r>
+        <w:t>ip</w:t>
+      </w:r>
+      <w:proofErr w:type="spellEnd"/>
+      <w:r>
+        <w:t xml:space="preserve"> address&gt;” in the Windows Explorer window. </w:t>
       </w:r>
       <w:r>
         <w:rPr>
@@ -5674,7 +5963,7 @@
                     <pic:cNvPicPr/>
                   </pic:nvPicPr>
                   <pic:blipFill>
-                    <a:blip r:embed="rId20"/>
+                    <a:blip r:embed="rId21"/>
                     <a:stretch>
                       <a:fillRect/>
                     </a:stretch>
@@ -5697,7 +5986,6 @@
     </w:p>
     <w:p>
       <w:r>
-        <w:lastRenderedPageBreak/>
         <w:t>Type the username and password. Both are “instrument”</w:t>
       </w:r>
     </w:p>
@@ -5722,7 +6010,7 @@
                     <pic:cNvPicPr/>
                   </pic:nvPicPr>
                   <pic:blipFill>
-                    <a:blip r:embed="rId21"/>
+                    <a:blip r:embed="rId22"/>
                     <a:stretch>
                       <a:fillRect/>
                     </a:stretch>
@@ -5770,7 +6058,7 @@
                     <pic:cNvPicPr/>
                   </pic:nvPicPr>
                   <pic:blipFill>
-                    <a:blip r:embed="rId22"/>
+                    <a:blip r:embed="rId23"/>
                     <a:stretch>
                       <a:fillRect/>
                     </a:stretch>
@@ -5793,9 +6081,10 @@
     </w:p>
     <w:p>
       <w:r>
+        <w:lastRenderedPageBreak/>
         <w:t xml:space="preserve">More methods and information can be found in the SMW200A User Manual </w:t>
       </w:r>
-      <w:hyperlink r:id="rId23" w:history="1">
+      <w:hyperlink r:id="rId24" w:history="1">
         <w:r>
           <w:rPr>
             <w:rStyle w:val="Hyperlink"/>
@@ -5829,7 +6118,6 @@
         </w:numPr>
       </w:pPr>
       <w:r>
-        <w:lastRenderedPageBreak/>
         <w:t>Navigate to the “Baseband” -&gt; “Extended Sequencer”</w:t>
       </w:r>
       <w:r>
@@ -5852,7 +6140,7 @@
                     <pic:cNvPicPr/>
                   </pic:nvPicPr>
                   <pic:blipFill>
-                    <a:blip r:embed="rId24"/>
+                    <a:blip r:embed="rId25"/>
                     <a:stretch>
                       <a:fillRect/>
                     </a:stretch>
@@ -5904,7 +6192,7 @@
                     <pic:cNvPicPr/>
                   </pic:nvPicPr>
                   <pic:blipFill>
-                    <a:blip r:embed="rId25"/>
+                    <a:blip r:embed="rId26"/>
                     <a:stretch>
                       <a:fillRect/>
                     </a:stretch>
@@ -5934,7 +6222,15 @@
         </w:numPr>
       </w:pPr>
       <w:r>
-        <w:t>Next, press “Definition File” and navigate to the “IQ_expert.ps_def” file.</w:t>
+        <w:t>Next, press “Definition File” and navigate to the “</w:t>
+      </w:r>
+      <w:proofErr w:type="spellStart"/>
+      <w:r>
+        <w:t>IQ_expert.ps_def</w:t>
+      </w:r>
+      <w:proofErr w:type="spellEnd"/>
+      <w:r>
+        <w:t>” file.</w:t>
       </w:r>
     </w:p>
     <w:p>
@@ -5967,7 +6263,7 @@
                     <pic:cNvPicPr/>
                   </pic:nvPicPr>
                   <pic:blipFill>
-                    <a:blip r:embed="rId26"/>
+                    <a:blip r:embed="rId27"/>
                     <a:stretch>
                       <a:fillRect/>
                     </a:stretch>
@@ -6029,7 +6325,7 @@
                     <pic:cNvPicPr/>
                   </pic:nvPicPr>
                   <pic:blipFill>
-                    <a:blip r:embed="rId27"/>
+                    <a:blip r:embed="rId28"/>
                     <a:stretch>
                       <a:fillRect/>
                     </a:stretch>
@@ -6059,7 +6355,16 @@
         </w:numPr>
       </w:pPr>
       <w:r>
-        <w:t xml:space="preserve">Turn “RF On” </w:t>
+        <w:t xml:space="preserve">Go to the “Marker” tab and ensure every marker type is </w:t>
+      </w:r>
+      <w:r>
+        <w:t>selected</w:t>
+      </w:r>
+      <w:r>
+        <w:t xml:space="preserve"> to PDW. This ensures the SMW200A scans the incoming PDWs for Markers.</w:t>
+      </w:r>
+      <w:r>
+        <w:t xml:space="preserve"> The default selection is “Restart”.</w:t>
       </w:r>
     </w:p>
     <w:p>
@@ -6076,6 +6381,68 @@
           <w:noProof/>
         </w:rPr>
         <w:lastRenderedPageBreak/>
+        <w:drawing>
+          <wp:inline distT="0" distB="0" distL="0" distR="0" wp14:anchorId="4762C173" wp14:editId="49539809">
+            <wp:extent cx="4813300" cy="3626779"/>
+            <wp:effectExtent l="0" t="0" r="6350" b="0"/>
+            <wp:docPr id="946394916" name="Picture 1" descr="A screenshot of a computer&#10;&#10;Description automatically generated"/>
+            <wp:cNvGraphicFramePr>
+              <a:graphicFrameLocks xmlns:a="http://schemas.openxmlformats.org/drawingml/2006/main" noChangeAspect="1"/>
+            </wp:cNvGraphicFramePr>
+            <a:graphic xmlns:a="http://schemas.openxmlformats.org/drawingml/2006/main">
+              <a:graphicData uri="http://schemas.openxmlformats.org/drawingml/2006/picture">
+                <pic:pic xmlns:pic="http://schemas.openxmlformats.org/drawingml/2006/picture">
+                  <pic:nvPicPr>
+                    <pic:cNvPr id="946394916" name="Picture 1" descr="A screenshot of a computer&#10;&#10;Description automatically generated"/>
+                    <pic:cNvPicPr/>
+                  </pic:nvPicPr>
+                  <pic:blipFill>
+                    <a:blip r:embed="rId29"/>
+                    <a:stretch>
+                      <a:fillRect/>
+                    </a:stretch>
+                  </pic:blipFill>
+                  <pic:spPr>
+                    <a:xfrm>
+                      <a:off x="0" y="0"/>
+                      <a:ext cx="4821550" cy="3632996"/>
+                    </a:xfrm>
+                    <a:prstGeom prst="rect">
+                      <a:avLst/>
+                    </a:prstGeom>
+                  </pic:spPr>
+                </pic:pic>
+              </a:graphicData>
+            </a:graphic>
+          </wp:inline>
+        </w:drawing>
+      </w:r>
+    </w:p>
+    <w:p>
+      <w:pPr>
+        <w:pStyle w:val="ListParagraph"/>
+        <w:numPr>
+          <w:ilvl w:val="0"/>
+          <w:numId w:val="41"/>
+        </w:numPr>
+      </w:pPr>
+      <w:r>
+        <w:t xml:space="preserve">Turn “RF On” </w:t>
+      </w:r>
+    </w:p>
+    <w:p>
+      <w:pPr>
+        <w:pStyle w:val="ListParagraph"/>
+        <w:numPr>
+          <w:ilvl w:val="0"/>
+          <w:numId w:val="0"/>
+        </w:numPr>
+        <w:ind w:left="720"/>
+      </w:pPr>
+      <w:r>
+        <w:rPr>
+          <w:noProof/>
+        </w:rPr>
         <w:drawing>
           <wp:inline distT="0" distB="0" distL="0" distR="0" wp14:anchorId="4A7970B2" wp14:editId="79282B00">
             <wp:extent cx="4886325" cy="3635806"/>
@@ -6092,7 +6459,7 @@
                     <pic:cNvPicPr/>
                   </pic:nvPicPr>
                   <pic:blipFill>
-                    <a:blip r:embed="rId28"/>
+                    <a:blip r:embed="rId30"/>
                     <a:stretch>
                       <a:fillRect/>
                     </a:stretch>
@@ -6138,6 +6505,7 @@
         <w:rPr>
           <w:noProof/>
         </w:rPr>
+        <w:lastRenderedPageBreak/>
         <w:drawing>
           <wp:inline distT="0" distB="0" distL="0" distR="0" wp14:anchorId="6E9D441F" wp14:editId="4065CDDF">
             <wp:extent cx="4953000" cy="3623934"/>
@@ -6154,7 +6522,7 @@
                     <pic:cNvPicPr/>
                   </pic:nvPicPr>
                   <pic:blipFill>
-                    <a:blip r:embed="rId29"/>
+                    <a:blip r:embed="rId31"/>
                     <a:stretch>
                       <a:fillRect/>
                     </a:stretch>
@@ -6200,7 +6568,6 @@
         <w:rPr>
           <w:noProof/>
         </w:rPr>
-        <w:lastRenderedPageBreak/>
         <w:drawing>
           <wp:inline distT="0" distB="0" distL="0" distR="0" wp14:anchorId="75D7616C" wp14:editId="24972EFE">
             <wp:extent cx="4924425" cy="3627478"/>
@@ -6217,7 +6584,7 @@
                     <pic:cNvPicPr/>
                   </pic:nvPicPr>
                   <pic:blipFill>
-                    <a:blip r:embed="rId30"/>
+                    <a:blip r:embed="rId32"/>
                     <a:stretch>
                       <a:fillRect/>
                     </a:stretch>
@@ -6244,6 +6611,372 @@
       </w:pPr>
       <w:bookmarkStart w:id="25" w:name="_Toc176525802"/>
       <w:r>
+        <w:lastRenderedPageBreak/>
+        <w:t>Optional Capabilities</w:t>
+      </w:r>
+    </w:p>
+    <w:p>
+      <w:pPr>
+        <w:pStyle w:val="Heading2"/>
+      </w:pPr>
+      <w:r>
+        <w:t>Continuous Playback</w:t>
+      </w:r>
+    </w:p>
+    <w:p>
+      <w:r>
+        <w:t xml:space="preserve">In the case that the user wants continuous looping playback of the file without the need to manually or externally trigger the SMW200A, there are a few modifications to the PDW list and SMW200A setup. This setup enables the SMW200A to retrigger playback itself by utilizing the marker functionality. Essentially, the setup requires a marker output at the end of the PDW list which will be looped back into the SMW200A for retriggering the file playback. </w:t>
+      </w:r>
+    </w:p>
+    <w:p>
+      <w:pPr>
+        <w:pStyle w:val="Heading3"/>
+      </w:pPr>
+      <w:r>
+        <w:t>PDW List Modifications</w:t>
+      </w:r>
+    </w:p>
+    <w:p>
+      <w:r>
+        <w:t>The last PDW in the list should have Marker 1 enabled. If the last PDW entry in the list has multiple “Number of Pulses” split it such that the last pulse has one “Number of Pulses”.</w:t>
+      </w:r>
+    </w:p>
+    <w:p>
+      <w:r>
+        <w:t>Example:</w:t>
+      </w:r>
+    </w:p>
+    <w:p>
+      <w:r>
+        <w:t>Before: The last PDW is a Barker with “Number of Pulses” = 4</w:t>
+      </w:r>
+    </w:p>
+    <w:p>
+      <w:r>
+        <w:rPr>
+          <w:noProof/>
+        </w:rPr>
+        <w:drawing>
+          <wp:inline distT="0" distB="0" distL="0" distR="0" wp14:anchorId="5EE081F2" wp14:editId="0F1DA4FE">
+            <wp:extent cx="6138545" cy="265430"/>
+            <wp:effectExtent l="0" t="0" r="0" b="1270"/>
+            <wp:docPr id="313509963" name="Picture 1"/>
+            <wp:cNvGraphicFramePr>
+              <a:graphicFrameLocks xmlns:a="http://schemas.openxmlformats.org/drawingml/2006/main" noChangeAspect="1"/>
+            </wp:cNvGraphicFramePr>
+            <a:graphic xmlns:a="http://schemas.openxmlformats.org/drawingml/2006/main">
+              <a:graphicData uri="http://schemas.openxmlformats.org/drawingml/2006/picture">
+                <pic:pic xmlns:pic="http://schemas.openxmlformats.org/drawingml/2006/picture">
+                  <pic:nvPicPr>
+                    <pic:cNvPr id="313509963" name=""/>
+                    <pic:cNvPicPr/>
+                  </pic:nvPicPr>
+                  <pic:blipFill>
+                    <a:blip r:embed="rId33"/>
+                    <a:stretch>
+                      <a:fillRect/>
+                    </a:stretch>
+                  </pic:blipFill>
+                  <pic:spPr>
+                    <a:xfrm>
+                      <a:off x="0" y="0"/>
+                      <a:ext cx="6138545" cy="265430"/>
+                    </a:xfrm>
+                    <a:prstGeom prst="rect">
+                      <a:avLst/>
+                    </a:prstGeom>
+                  </pic:spPr>
+                </pic:pic>
+              </a:graphicData>
+            </a:graphic>
+          </wp:inline>
+        </w:drawing>
+      </w:r>
+    </w:p>
+    <w:p>
+      <w:r>
+        <w:t xml:space="preserve">After: The last PDW is split into two PDWs. The first has 3 pulses and no marker, and the second has 1 pulse with Marker 1 enabled. </w:t>
+      </w:r>
+    </w:p>
+    <w:p>
+      <w:r>
+        <w:rPr>
+          <w:noProof/>
+        </w:rPr>
+        <w:drawing>
+          <wp:inline distT="0" distB="0" distL="0" distR="0" wp14:anchorId="7AB9AB9F" wp14:editId="14FB5025">
+            <wp:extent cx="6138545" cy="241935"/>
+            <wp:effectExtent l="0" t="0" r="0" b="5715"/>
+            <wp:docPr id="2087910477" name="Picture 1"/>
+            <wp:cNvGraphicFramePr>
+              <a:graphicFrameLocks xmlns:a="http://schemas.openxmlformats.org/drawingml/2006/main" noChangeAspect="1"/>
+            </wp:cNvGraphicFramePr>
+            <a:graphic xmlns:a="http://schemas.openxmlformats.org/drawingml/2006/main">
+              <a:graphicData uri="http://schemas.openxmlformats.org/drawingml/2006/picture">
+                <pic:pic xmlns:pic="http://schemas.openxmlformats.org/drawingml/2006/picture">
+                  <pic:nvPicPr>
+                    <pic:cNvPr id="2087910477" name=""/>
+                    <pic:cNvPicPr/>
+                  </pic:nvPicPr>
+                  <pic:blipFill>
+                    <a:blip r:embed="rId34"/>
+                    <a:stretch>
+                      <a:fillRect/>
+                    </a:stretch>
+                  </pic:blipFill>
+                  <pic:spPr>
+                    <a:xfrm>
+                      <a:off x="0" y="0"/>
+                      <a:ext cx="6138545" cy="241935"/>
+                    </a:xfrm>
+                    <a:prstGeom prst="rect">
+                      <a:avLst/>
+                    </a:prstGeom>
+                  </pic:spPr>
+                </pic:pic>
+              </a:graphicData>
+            </a:graphic>
+          </wp:inline>
+        </w:drawing>
+      </w:r>
+    </w:p>
+    <w:p>
+      <w:pPr>
+        <w:pStyle w:val="Heading3"/>
+      </w:pPr>
+      <w:r>
+        <w:t>SMW200A Setup Modifications</w:t>
+      </w:r>
+    </w:p>
+    <w:p>
+      <w:pPr>
+        <w:pStyle w:val="ListParagraph"/>
+        <w:numPr>
+          <w:ilvl w:val="3"/>
+          <w:numId w:val="41"/>
+        </w:numPr>
+        <w:ind w:left="450" w:hanging="270"/>
+      </w:pPr>
+      <w:r>
+        <w:t>Under the “Extended Sequencer” window in the baseband, navigate to the “Marker” tab and select “Global Connectors”</w:t>
+      </w:r>
+    </w:p>
+    <w:p>
+      <w:r>
+        <w:rPr>
+          <w:noProof/>
+        </w:rPr>
+        <w:drawing>
+          <wp:inline distT="0" distB="0" distL="0" distR="0" wp14:anchorId="3CB715C9" wp14:editId="131DA7E5">
+            <wp:extent cx="4933277" cy="3238500"/>
+            <wp:effectExtent l="0" t="0" r="1270" b="0"/>
+            <wp:docPr id="1392424049" name="Picture 1" descr="A screenshot of a computer&#10;&#10;Description automatically generated"/>
+            <wp:cNvGraphicFramePr>
+              <a:graphicFrameLocks xmlns:a="http://schemas.openxmlformats.org/drawingml/2006/main" noChangeAspect="1"/>
+            </wp:cNvGraphicFramePr>
+            <a:graphic xmlns:a="http://schemas.openxmlformats.org/drawingml/2006/main">
+              <a:graphicData uri="http://schemas.openxmlformats.org/drawingml/2006/picture">
+                <pic:pic xmlns:pic="http://schemas.openxmlformats.org/drawingml/2006/picture">
+                  <pic:nvPicPr>
+                    <pic:cNvPr id="1392424049" name="Picture 1" descr="A screenshot of a computer&#10;&#10;Description automatically generated"/>
+                    <pic:cNvPicPr/>
+                  </pic:nvPicPr>
+                  <pic:blipFill>
+                    <a:blip r:embed="rId35"/>
+                    <a:stretch>
+                      <a:fillRect/>
+                    </a:stretch>
+                  </pic:blipFill>
+                  <pic:spPr>
+                    <a:xfrm>
+                      <a:off x="0" y="0"/>
+                      <a:ext cx="4954644" cy="3252526"/>
+                    </a:xfrm>
+                    <a:prstGeom prst="rect">
+                      <a:avLst/>
+                    </a:prstGeom>
+                  </pic:spPr>
+                </pic:pic>
+              </a:graphicData>
+            </a:graphic>
+          </wp:inline>
+        </w:drawing>
+      </w:r>
+    </w:p>
+    <w:p>
+      <w:pPr>
+        <w:pStyle w:val="ListParagraph"/>
+        <w:numPr>
+          <w:ilvl w:val="3"/>
+          <w:numId w:val="41"/>
+        </w:numPr>
+        <w:ind w:left="540"/>
+      </w:pPr>
+      <w:r>
+        <w:lastRenderedPageBreak/>
+        <w:t>Under the “Routing” tab, ensure User 1 is routed to “Baseband A Marker 1” and User 3 is routed to “Global Trigger 1”.</w:t>
+      </w:r>
+    </w:p>
+    <w:p>
+      <w:r>
+        <w:rPr>
+          <w:noProof/>
+        </w:rPr>
+        <w:drawing>
+          <wp:inline distT="0" distB="0" distL="0" distR="0" wp14:anchorId="54B5AA64" wp14:editId="332BB380">
+            <wp:extent cx="4653345" cy="3511550"/>
+            <wp:effectExtent l="0" t="0" r="0" b="0"/>
+            <wp:docPr id="1164894112" name="Picture 1" descr="A screenshot of a computer&#10;&#10;Description automatically generated"/>
+            <wp:cNvGraphicFramePr>
+              <a:graphicFrameLocks xmlns:a="http://schemas.openxmlformats.org/drawingml/2006/main" noChangeAspect="1"/>
+            </wp:cNvGraphicFramePr>
+            <a:graphic xmlns:a="http://schemas.openxmlformats.org/drawingml/2006/main">
+              <a:graphicData uri="http://schemas.openxmlformats.org/drawingml/2006/picture">
+                <pic:pic xmlns:pic="http://schemas.openxmlformats.org/drawingml/2006/picture">
+                  <pic:nvPicPr>
+                    <pic:cNvPr id="1164894112" name="Picture 1" descr="A screenshot of a computer&#10;&#10;Description automatically generated"/>
+                    <pic:cNvPicPr/>
+                  </pic:nvPicPr>
+                  <pic:blipFill>
+                    <a:blip r:embed="rId36"/>
+                    <a:stretch>
+                      <a:fillRect/>
+                    </a:stretch>
+                  </pic:blipFill>
+                  <pic:spPr>
+                    <a:xfrm>
+                      <a:off x="0" y="0"/>
+                      <a:ext cx="4658197" cy="3515212"/>
+                    </a:xfrm>
+                    <a:prstGeom prst="rect">
+                      <a:avLst/>
+                    </a:prstGeom>
+                  </pic:spPr>
+                </pic:pic>
+              </a:graphicData>
+            </a:graphic>
+          </wp:inline>
+        </w:drawing>
+      </w:r>
+    </w:p>
+    <w:p>
+      <w:pPr>
+        <w:pStyle w:val="ListParagraph"/>
+        <w:numPr>
+          <w:ilvl w:val="3"/>
+          <w:numId w:val="41"/>
+        </w:numPr>
+        <w:ind w:left="540"/>
+      </w:pPr>
+      <w:r>
+        <w:t>Using a BNC connector, connect User 1 to User 3 on the front panel of the SMW200A</w:t>
+      </w:r>
+    </w:p>
+    <w:p>
+      <w:r>
+        <w:drawing>
+          <wp:inline distT="0" distB="0" distL="0" distR="0" wp14:anchorId="6A8ABBF9" wp14:editId="7AEE0044">
+            <wp:extent cx="4222011" cy="3804920"/>
+            <wp:effectExtent l="0" t="0" r="7620" b="5080"/>
+            <wp:docPr id="2034705627" name="Picture 1" descr="A close-up of a device&#10;&#10;Description automatically generated"/>
+            <wp:cNvGraphicFramePr>
+              <a:graphicFrameLocks xmlns:a="http://schemas.openxmlformats.org/drawingml/2006/main" noChangeAspect="1"/>
+            </wp:cNvGraphicFramePr>
+            <a:graphic xmlns:a="http://schemas.openxmlformats.org/drawingml/2006/main">
+              <a:graphicData uri="http://schemas.openxmlformats.org/drawingml/2006/picture">
+                <pic:pic xmlns:pic="http://schemas.openxmlformats.org/drawingml/2006/picture">
+                  <pic:nvPicPr>
+                    <pic:cNvPr id="2034705627" name="Picture 1" descr="A close-up of a device&#10;&#10;Description automatically generated"/>
+                    <pic:cNvPicPr/>
+                  </pic:nvPicPr>
+                  <pic:blipFill>
+                    <a:blip r:embed="rId37"/>
+                    <a:stretch>
+                      <a:fillRect/>
+                    </a:stretch>
+                  </pic:blipFill>
+                  <pic:spPr>
+                    <a:xfrm>
+                      <a:off x="0" y="0"/>
+                      <a:ext cx="4227278" cy="3809666"/>
+                    </a:xfrm>
+                    <a:prstGeom prst="rect">
+                      <a:avLst/>
+                    </a:prstGeom>
+                  </pic:spPr>
+                </pic:pic>
+              </a:graphicData>
+            </a:graphic>
+          </wp:inline>
+        </w:drawing>
+      </w:r>
+    </w:p>
+    <w:p>
+      <w:pPr>
+        <w:pStyle w:val="ListParagraph"/>
+        <w:numPr>
+          <w:ilvl w:val="3"/>
+          <w:numId w:val="41"/>
+        </w:numPr>
+        <w:ind w:left="540"/>
+      </w:pPr>
+      <w:r>
+        <w:t xml:space="preserve">Under the “Trigger In” tab in the “Extended Sequencer”, select Mode -&gt; Retrigger and Source -&gt; External Global Trigger 1. This allows the User 3 port to trigger the playback of the file. </w:t>
+      </w:r>
+    </w:p>
+    <w:p>
+      <w:r>
+        <w:rPr>
+          <w:noProof/>
+        </w:rPr>
+        <w:lastRenderedPageBreak/>
+        <w:drawing>
+          <wp:inline distT="0" distB="0" distL="0" distR="0" wp14:anchorId="2FF2DD70" wp14:editId="1AF8A979">
+            <wp:extent cx="4307558" cy="3232785"/>
+            <wp:effectExtent l="0" t="0" r="0" b="5715"/>
+            <wp:docPr id="1492369194" name="Picture 1" descr="A screenshot of a computer&#10;&#10;Description automatically generated"/>
+            <wp:cNvGraphicFramePr>
+              <a:graphicFrameLocks xmlns:a="http://schemas.openxmlformats.org/drawingml/2006/main" noChangeAspect="1"/>
+            </wp:cNvGraphicFramePr>
+            <a:graphic xmlns:a="http://schemas.openxmlformats.org/drawingml/2006/main">
+              <a:graphicData uri="http://schemas.openxmlformats.org/drawingml/2006/picture">
+                <pic:pic xmlns:pic="http://schemas.openxmlformats.org/drawingml/2006/picture">
+                  <pic:nvPicPr>
+                    <pic:cNvPr id="1492369194" name="Picture 1" descr="A screenshot of a computer&#10;&#10;Description automatically generated"/>
+                    <pic:cNvPicPr/>
+                  </pic:nvPicPr>
+                  <pic:blipFill>
+                    <a:blip r:embed="rId38"/>
+                    <a:stretch>
+                      <a:fillRect/>
+                    </a:stretch>
+                  </pic:blipFill>
+                  <pic:spPr>
+                    <a:xfrm>
+                      <a:off x="0" y="0"/>
+                      <a:ext cx="4317790" cy="3240464"/>
+                    </a:xfrm>
+                    <a:prstGeom prst="rect">
+                      <a:avLst/>
+                    </a:prstGeom>
+                  </pic:spPr>
+                </pic:pic>
+              </a:graphicData>
+            </a:graphic>
+          </wp:inline>
+        </w:drawing>
+      </w:r>
+    </w:p>
+    <w:p>
+      <w:r>
+        <w:t xml:space="preserve">Now, the file will trigger itself to replay at the beginning on the last PDW of the list. </w:t>
+      </w:r>
+    </w:p>
+    <w:p>
+      <w:pPr>
+        <w:pStyle w:val="Heading1"/>
+      </w:pPr>
+      <w:r>
         <w:t>Q&amp;A</w:t>
       </w:r>
       <w:bookmarkEnd w:id="25"/>
@@ -6256,12 +6989,12 @@
     <w:p/>
     <w:p/>
     <w:sectPr>
-      <w:headerReference w:type="even" r:id="rId31"/>
-      <w:headerReference w:type="default" r:id="rId32"/>
-      <w:footerReference w:type="even" r:id="rId33"/>
-      <w:footerReference w:type="default" r:id="rId34"/>
-      <w:headerReference w:type="first" r:id="rId35"/>
-      <w:footerReference w:type="first" r:id="rId36"/>
+      <w:headerReference w:type="even" r:id="rId39"/>
+      <w:headerReference w:type="default" r:id="rId40"/>
+      <w:footerReference w:type="even" r:id="rId41"/>
+      <w:footerReference w:type="default" r:id="rId42"/>
+      <w:headerReference w:type="first" r:id="rId43"/>
+      <w:footerReference w:type="first" r:id="rId44"/>
       <w:pgSz w:w="11906" w:h="16838"/>
       <w:pgMar w:top="1701" w:right="992" w:bottom="1134" w:left="1247" w:header="709" w:footer="709" w:gutter="0"/>
       <w:cols w:space="708"/>
@@ -9701,6 +10434,7 @@
   <w:style w:type="character" w:default="1" w:styleId="DefaultParagraphFont">
     <w:name w:val="Default Paragraph Font"/>
     <w:uiPriority w:val="1"/>
+    <w:semiHidden/>
     <w:unhideWhenUsed/>
   </w:style>
   <w:style w:type="table" w:default="1" w:styleId="TableNormal">

</xml_diff>